<commit_message>
added the link to video instruction to user manual and readme file
</commit_message>
<xml_diff>
--- a/Documents/UserManual/EECS2311_Group6_TAB2XML_UserManual.docx
+++ b/Documents/UserManual/EECS2311_Group6_TAB2XML_UserManual.docx
@@ -3377,25 +3377,36 @@
           <w:sz w:val="24"/>
           <w:szCs w:val="24"/>
         </w:rPr>
-        <w:t xml:space="preserve">In this section, we are going to cover the step-by-step instructions on how to install and run the TAB2XML software in eclipse IDE. For this purpose, we assume that the Java 17 and JavaFX library is already installed on the IDE and the user is able to access GitHub from their eclipse IDE. Additionally, the Gradle is installed and ready to use. The instructions are written in English, followed by reference images. At the end of the section, you can find a link to the instruction video on </w:t>
-      </w:r>
-      <w:r>
-        <w:rPr>
-          <w:rFonts w:asciiTheme="majorBidi" w:eastAsia="Times New Roman" w:hAnsiTheme="majorBidi" w:cstheme="majorBidi"/>
-          <w:color w:val="0E101A"/>
-          <w:sz w:val="24"/>
-          <w:szCs w:val="24"/>
-        </w:rPr>
-        <w:t>YouTube</w:t>
-      </w:r>
-      <w:r>
-        <w:rPr>
-          <w:rFonts w:asciiTheme="majorBidi" w:eastAsia="Times New Roman" w:hAnsiTheme="majorBidi" w:cstheme="majorBidi"/>
-          <w:color w:val="0E101A"/>
-          <w:sz w:val="24"/>
-          <w:szCs w:val="24"/>
-        </w:rPr>
-        <w:t>.</w:t>
+        <w:t>In this section, we are going to cover the step-by-step instructions on how to install and run the TAB2XML software in eclipse IDE. For this purpose, we assume that the Java 17 and JavaFX library is already installed on the IDE and the user is able to access GitHub from their eclipse IDE. Additionally, the Gradle is installed and ready to use. The instructions are written in English, followed by reference images.</w:t>
+      </w:r>
+      <w:r>
+        <w:rPr>
+          <w:rFonts w:asciiTheme="majorBidi" w:eastAsia="Times New Roman" w:hAnsiTheme="majorBidi" w:cstheme="majorBidi"/>
+          <w:color w:val="0E101A"/>
+          <w:sz w:val="24"/>
+          <w:szCs w:val="24"/>
+        </w:rPr>
+        <w:t xml:space="preserve"> You can also watch the instruction video on YouTube </w:t>
+      </w:r>
+      <w:hyperlink r:id="rId10" w:history="1">
+        <w:r>
+          <w:rPr>
+            <w:rStyle w:val="Hyperlink"/>
+            <w:rFonts w:asciiTheme="majorBidi" w:eastAsia="Times New Roman" w:hAnsiTheme="majorBidi" w:cstheme="majorBidi"/>
+            <w:sz w:val="24"/>
+            <w:szCs w:val="24"/>
+          </w:rPr>
+          <w:t>here</w:t>
+        </w:r>
+      </w:hyperlink>
+      <w:r>
+        <w:rPr>
+          <w:rFonts w:asciiTheme="majorBidi" w:eastAsia="Times New Roman" w:hAnsiTheme="majorBidi" w:cstheme="majorBidi"/>
+          <w:color w:val="0E101A"/>
+          <w:sz w:val="24"/>
+          <w:szCs w:val="24"/>
+        </w:rPr>
+        <w:t xml:space="preserve">. </w:t>
       </w:r>
     </w:p>
     <w:p>
@@ -3495,7 +3506,7 @@
                     <pic:cNvPicPr/>
                   </pic:nvPicPr>
                   <pic:blipFill>
-                    <a:blip r:embed="rId10">
+                    <a:blip r:embed="rId11">
                       <a:extLst>
                         <a:ext uri="{28A0092B-C50C-407E-A947-70E740481C1C}">
                           <a14:useLocalDpi xmlns:a14="http://schemas.microsoft.com/office/drawing/2010/main" val="0"/>
@@ -3636,7 +3647,7 @@
                           <pic:cNvPicPr preferRelativeResize="0"/>
                         </pic:nvPicPr>
                         <pic:blipFill>
-                          <a:blip r:embed="rId11">
+                          <a:blip r:embed="rId12">
                             <a:alphaModFix/>
                           </a:blip>
                           <a:stretch>
@@ -3703,7 +3714,7 @@
             <w:pict>
               <v:group w14:anchorId="2D2BFA83" id="Group 8" o:spid="_x0000_s1041" style="width:257.65pt;height:144.95pt;mso-position-horizontal-relative:char;mso-position-vertical-relative:line" coordorigin="1524,1524" coordsize="46386,26098" o:gfxdata="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">
                 <v:shape id="Shape 2" o:spid="_x0000_s1042" type="#_x0000_t75" style="position:absolute;left:1524;top:1524;width:46386;height:26098;visibility:visible;mso-wrap-style:square" o:preferrelative="f" o:gfxdata="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">
-                  <v:imagedata r:id="rId12" o:title=""/>
+                  <v:imagedata r:id="rId13" o:title=""/>
                 </v:shape>
                 <v:rect id="Rectangle 14" o:spid="_x0000_s1043" style="position:absolute;left:2764;top:17213;width:16272;height:3138;visibility:visible;mso-wrap-style:square;v-text-anchor:middle" o:gfxdata="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" filled="f" strokecolor="red" strokeweight="3pt">
                   <v:stroke startarrowwidth="narrow" startarrowlength="short" endarrowwidth="narrow" endarrowlength="short" joinstyle="round"/>
@@ -3828,7 +3839,7 @@
                     <pic:cNvPicPr/>
                   </pic:nvPicPr>
                   <pic:blipFill>
-                    <a:blip r:embed="rId13">
+                    <a:blip r:embed="rId14">
                       <a:extLst>
                         <a:ext uri="{28A0092B-C50C-407E-A947-70E740481C1C}">
                           <a14:useLocalDpi xmlns:a14="http://schemas.microsoft.com/office/drawing/2010/main" val="0"/>
@@ -3974,7 +3985,7 @@
                     <pic:cNvPicPr/>
                   </pic:nvPicPr>
                   <pic:blipFill>
-                    <a:blip r:embed="rId14">
+                    <a:blip r:embed="rId15">
                       <a:extLst>
                         <a:ext uri="{28A0092B-C50C-407E-A947-70E740481C1C}">
                           <a14:useLocalDpi xmlns:a14="http://schemas.microsoft.com/office/drawing/2010/main" val="0"/>
@@ -4089,7 +4100,7 @@
           <w:szCs w:val="24"/>
         </w:rPr>
       </w:pPr>
-      <w:hyperlink r:id="rId15">
+      <w:hyperlink r:id="rId16">
         <w:r>
           <w:rPr>
             <w:rFonts w:asciiTheme="majorBidi" w:eastAsia="Times New Roman" w:hAnsiTheme="majorBidi" w:cstheme="majorBidi"/>
@@ -4213,7 +4224,7 @@
                     <pic:cNvPicPr/>
                   </pic:nvPicPr>
                   <pic:blipFill>
-                    <a:blip r:embed="rId16">
+                    <a:blip r:embed="rId17">
                       <a:extLst>
                         <a:ext uri="{28A0092B-C50C-407E-A947-70E740481C1C}">
                           <a14:useLocalDpi xmlns:a14="http://schemas.microsoft.com/office/drawing/2010/main" val="0"/>
@@ -4337,7 +4348,7 @@
                     <pic:cNvPicPr/>
                   </pic:nvPicPr>
                   <pic:blipFill>
-                    <a:blip r:embed="rId17">
+                    <a:blip r:embed="rId18">
                       <a:extLst>
                         <a:ext uri="{28A0092B-C50C-407E-A947-70E740481C1C}">
                           <a14:useLocalDpi xmlns:a14="http://schemas.microsoft.com/office/drawing/2010/main" val="0"/>
@@ -4465,7 +4476,7 @@
                     <pic:cNvPicPr/>
                   </pic:nvPicPr>
                   <pic:blipFill>
-                    <a:blip r:embed="rId18">
+                    <a:blip r:embed="rId19">
                       <a:extLst>
                         <a:ext uri="{28A0092B-C50C-407E-A947-70E740481C1C}">
                           <a14:useLocalDpi xmlns:a14="http://schemas.microsoft.com/office/drawing/2010/main" val="0"/>
@@ -4617,7 +4628,7 @@
                     <pic:cNvPicPr/>
                   </pic:nvPicPr>
                   <pic:blipFill>
-                    <a:blip r:embed="rId19">
+                    <a:blip r:embed="rId20">
                       <a:extLst>
                         <a:ext uri="{28A0092B-C50C-407E-A947-70E740481C1C}">
                           <a14:useLocalDpi xmlns:a14="http://schemas.microsoft.com/office/drawing/2010/main" val="0"/>
@@ -4745,7 +4756,7 @@
                     <pic:cNvPicPr/>
                   </pic:nvPicPr>
                   <pic:blipFill>
-                    <a:blip r:embed="rId20">
+                    <a:blip r:embed="rId21">
                       <a:extLst>
                         <a:ext uri="{28A0092B-C50C-407E-A947-70E740481C1C}">
                           <a14:useLocalDpi xmlns:a14="http://schemas.microsoft.com/office/drawing/2010/main" val="0"/>
@@ -4871,7 +4882,7 @@
                     <pic:cNvPicPr/>
                   </pic:nvPicPr>
                   <pic:blipFill>
-                    <a:blip r:embed="rId21">
+                    <a:blip r:embed="rId22">
                       <a:extLst>
                         <a:ext uri="{28A0092B-C50C-407E-A947-70E740481C1C}">
                           <a14:useLocalDpi xmlns:a14="http://schemas.microsoft.com/office/drawing/2010/main" val="0"/>
@@ -5332,7 +5343,7 @@
                     <pic:cNvPicPr preferRelativeResize="0"/>
                   </pic:nvPicPr>
                   <pic:blipFill>
-                    <a:blip r:embed="rId22"/>
+                    <a:blip r:embed="rId23"/>
                     <a:srcRect/>
                     <a:stretch>
                       <a:fillRect/>
@@ -5471,7 +5482,7 @@
                     <pic:cNvPicPr preferRelativeResize="0"/>
                   </pic:nvPicPr>
                   <pic:blipFill>
-                    <a:blip r:embed="rId23"/>
+                    <a:blip r:embed="rId24"/>
                     <a:srcRect/>
                     <a:stretch>
                       <a:fillRect/>
@@ -5646,7 +5657,7 @@
                     <pic:cNvPicPr/>
                   </pic:nvPicPr>
                   <pic:blipFill>
-                    <a:blip r:embed="rId24">
+                    <a:blip r:embed="rId25">
                       <a:extLst>
                         <a:ext uri="{28A0092B-C50C-407E-A947-70E740481C1C}">
                           <a14:useLocalDpi xmlns:a14="http://schemas.microsoft.com/office/drawing/2010/main" val="0"/>
@@ -5782,7 +5793,7 @@
                     <pic:cNvPicPr/>
                   </pic:nvPicPr>
                   <pic:blipFill>
-                    <a:blip r:embed="rId25">
+                    <a:blip r:embed="rId26">
                       <a:extLst>
                         <a:ext uri="{28A0092B-C50C-407E-A947-70E740481C1C}">
                           <a14:useLocalDpi xmlns:a14="http://schemas.microsoft.com/office/drawing/2010/main" val="0"/>
@@ -5900,7 +5911,7 @@
                     <pic:cNvPicPr/>
                   </pic:nvPicPr>
                   <pic:blipFill>
-                    <a:blip r:embed="rId26">
+                    <a:blip r:embed="rId27">
                       <a:extLst>
                         <a:ext uri="{28A0092B-C50C-407E-A947-70E740481C1C}">
                           <a14:useLocalDpi xmlns:a14="http://schemas.microsoft.com/office/drawing/2010/main" val="0"/>
@@ -6022,7 +6033,7 @@
                     <pic:cNvPicPr preferRelativeResize="0"/>
                   </pic:nvPicPr>
                   <pic:blipFill>
-                    <a:blip r:embed="rId27"/>
+                    <a:blip r:embed="rId28"/>
                     <a:srcRect/>
                     <a:stretch>
                       <a:fillRect/>
@@ -7145,7 +7156,7 @@
                     <pic:cNvPicPr/>
                   </pic:nvPicPr>
                   <pic:blipFill>
-                    <a:blip r:embed="rId28" cstate="print">
+                    <a:blip r:embed="rId29" cstate="print">
                       <a:extLst>
                         <a:ext uri="{28A0092B-C50C-407E-A947-70E740481C1C}">
                           <a14:useLocalDpi xmlns:a14="http://schemas.microsoft.com/office/drawing/2010/main" val="0"/>
@@ -7307,7 +7318,7 @@
                     <pic:cNvPicPr/>
                   </pic:nvPicPr>
                   <pic:blipFill>
-                    <a:blip r:embed="rId29" cstate="print">
+                    <a:blip r:embed="rId30" cstate="print">
                       <a:extLst>
                         <a:ext uri="{28A0092B-C50C-407E-A947-70E740481C1C}">
                           <a14:useLocalDpi xmlns:a14="http://schemas.microsoft.com/office/drawing/2010/main" val="0"/>
@@ -7442,7 +7453,7 @@
                     <pic:cNvPicPr preferRelativeResize="0"/>
                   </pic:nvPicPr>
                   <pic:blipFill>
-                    <a:blip r:embed="rId30"/>
+                    <a:blip r:embed="rId31"/>
                     <a:srcRect/>
                     <a:stretch>
                       <a:fillRect/>
@@ -7556,7 +7567,7 @@
                     <pic:cNvPicPr/>
                   </pic:nvPicPr>
                   <pic:blipFill>
-                    <a:blip r:embed="rId31">
+                    <a:blip r:embed="rId32">
                       <a:extLst>
                         <a:ext uri="{28A0092B-C50C-407E-A947-70E740481C1C}">
                           <a14:useLocalDpi xmlns:a14="http://schemas.microsoft.com/office/drawing/2010/main" val="0"/>
@@ -7720,7 +7731,7 @@
                     <pic:cNvPicPr/>
                   </pic:nvPicPr>
                   <pic:blipFill>
-                    <a:blip r:embed="rId32">
+                    <a:blip r:embed="rId33">
                       <a:extLst>
                         <a:ext uri="{28A0092B-C50C-407E-A947-70E740481C1C}">
                           <a14:useLocalDpi xmlns:a14="http://schemas.microsoft.com/office/drawing/2010/main" val="0"/>
@@ -7924,7 +7935,7 @@
                     <pic:cNvPicPr/>
                   </pic:nvPicPr>
                   <pic:blipFill>
-                    <a:blip r:embed="rId33">
+                    <a:blip r:embed="rId34">
                       <a:extLst>
                         <a:ext uri="{28A0092B-C50C-407E-A947-70E740481C1C}">
                           <a14:useLocalDpi xmlns:a14="http://schemas.microsoft.com/office/drawing/2010/main" val="0"/>
@@ -8112,7 +8123,7 @@
                     <pic:cNvPicPr preferRelativeResize="0"/>
                   </pic:nvPicPr>
                   <pic:blipFill>
-                    <a:blip r:embed="rId34"/>
+                    <a:blip r:embed="rId35"/>
                     <a:srcRect l="11111" t="16754" r="7692" b="17595"/>
                     <a:stretch>
                       <a:fillRect/>
@@ -8256,7 +8267,7 @@
                     <pic:cNvPicPr preferRelativeResize="0"/>
                   </pic:nvPicPr>
                   <pic:blipFill>
-                    <a:blip r:embed="rId35"/>
+                    <a:blip r:embed="rId36"/>
                     <a:srcRect/>
                     <a:stretch>
                       <a:fillRect/>
@@ -8672,7 +8683,7 @@
                     <pic:cNvPicPr/>
                   </pic:nvPicPr>
                   <pic:blipFill>
-                    <a:blip r:embed="rId36">
+                    <a:blip r:embed="rId37">
                       <a:extLst>
                         <a:ext uri="{28A0092B-C50C-407E-A947-70E740481C1C}">
                           <a14:useLocalDpi xmlns:a14="http://schemas.microsoft.com/office/drawing/2010/main" val="0"/>
@@ -8825,7 +8836,7 @@
                     <pic:cNvPicPr/>
                   </pic:nvPicPr>
                   <pic:blipFill>
-                    <a:blip r:embed="rId37"/>
+                    <a:blip r:embed="rId38"/>
                     <a:stretch>
                       <a:fillRect/>
                     </a:stretch>
@@ -8989,7 +9000,7 @@
                     <pic:cNvPicPr/>
                   </pic:nvPicPr>
                   <pic:blipFill>
-                    <a:blip r:embed="rId38">
+                    <a:blip r:embed="rId39">
                       <a:extLst>
                         <a:ext uri="{28A0092B-C50C-407E-A947-70E740481C1C}">
                           <a14:useLocalDpi xmlns:a14="http://schemas.microsoft.com/office/drawing/2010/main" val="0"/>
@@ -9333,7 +9344,7 @@
                     <pic:cNvPicPr/>
                   </pic:nvPicPr>
                   <pic:blipFill>
-                    <a:blip r:embed="rId39"/>
+                    <a:blip r:embed="rId40"/>
                     <a:stretch>
                       <a:fillRect/>
                     </a:stretch>
@@ -9756,9 +9767,9 @@
       </w:r>
     </w:p>
     <w:sectPr>
-      <w:headerReference w:type="default" r:id="rId40"/>
-      <w:footerReference w:type="default" r:id="rId41"/>
-      <w:footerReference w:type="first" r:id="rId42"/>
+      <w:headerReference w:type="default" r:id="rId41"/>
+      <w:footerReference w:type="default" r:id="rId42"/>
+      <w:footerReference w:type="first" r:id="rId43"/>
       <w:pgSz w:w="11909" w:h="16834"/>
       <w:pgMar w:top="1440" w:right="1440" w:bottom="1440" w:left="1440" w:header="720" w:footer="720" w:gutter="0"/>
       <w:pgNumType w:start="0"/>
@@ -11675,6 +11686,18 @@
       <w:u w:val="single"/>
     </w:rPr>
   </w:style>
+  <w:style w:type="character" w:styleId="UnresolvedMention">
+    <w:name w:val="Unresolved Mention"/>
+    <w:basedOn w:val="DefaultParagraphFont"/>
+    <w:uiPriority w:val="99"/>
+    <w:semiHidden/>
+    <w:unhideWhenUsed/>
+    <w:rsid w:val="00E87740"/>
+    <w:rPr>
+      <w:color w:val="605E5C"/>
+      <w:shd w:val="clear" w:color="auto" w:fill="E1DFDD"/>
+    </w:rPr>
+  </w:style>
 </w:styles>
 </file>
 

</xml_diff>